<commit_message>
feat: main subir tarea 03 II
</commit_message>
<xml_diff>
--- a/Tasks/03 - SVD Lapack/20095931 - Alexander Luna - Matematica Computacional - Tarea SVD LAPACK.docx
+++ b/Tasks/03 - SVD Lapack/20095931 - Alexander Luna - Matematica Computacional - Tarea SVD LAPACK.docx
@@ -3407,33 +3407,6 @@
     </w:p>
     <w:p>
       <w:pPr>
-        <w:rPr>
-          <w:rFonts w:eastAsiaTheme="minorEastAsia"/>
-          <w:b/>
-          <w:bCs/>
-        </w:rPr>
-      </w:pPr>
-    </w:p>
-    <w:p>
-      <w:pPr>
-        <w:rPr>
-          <w:rFonts w:eastAsiaTheme="minorEastAsia"/>
-          <w:b/>
-          <w:bCs/>
-        </w:rPr>
-      </w:pPr>
-    </w:p>
-    <w:p>
-      <w:pPr>
-        <w:rPr>
-          <w:rFonts w:eastAsiaTheme="minorEastAsia"/>
-          <w:b/>
-          <w:bCs/>
-        </w:rPr>
-      </w:pPr>
-    </w:p>
-    <w:p>
-      <w:pPr>
         <w:pStyle w:val="Prrafodelista"/>
         <w:numPr>
           <w:ilvl w:val="1"/>
@@ -3451,6 +3424,7 @@
           <w:b/>
           <w:bCs/>
         </w:rPr>
+        <w:lastRenderedPageBreak/>
         <w:t>Conclusiones</w:t>
       </w:r>
     </w:p>
@@ -4865,6 +4839,7 @@
           <w:b/>
           <w:bCs/>
         </w:rPr>
+        <w:lastRenderedPageBreak/>
         <w:t>Enlace de repositorio</w:t>
       </w:r>
     </w:p>

</xml_diff>